<commit_message>
Updated disparity analyses after changing the methods and re-write of disparity introduction, methods and results
</commit_message>
<xml_diff>
--- a/Convergence/background/Convergence_papers_Dec_2013.docx
+++ b/Convergence/background/Convergence_papers_Dec_2013.docx
@@ -78,7 +78,12 @@
     </w:p>
     <w:p>
       <w:r>
-        <w:t xml:space="preserve">PCA on Procrustes coordinates - interested in changes at both large and small scales so the alpha parameter (determines how the principal warps at different scales are weighted) was set to 0 - don't know if this is the default or do I need to worry about it </w:t>
+        <w:t>PCA on Procrustes coordinates - interested in changes at both large and small scales so the alpha parameter (determines how the principal warps a</w:t>
+      </w:r>
+      <w:bookmarkStart w:id="0" w:name="_GoBack"/>
+      <w:bookmarkEnd w:id="0"/>
+      <w:r>
+        <w:t xml:space="preserve">t different scales are weighted) was set to 0 - don't know if this is the default or do I need to worry about it </w:t>
       </w:r>
     </w:p>
     <w:p>
@@ -2669,8 +2674,6 @@
       <w:r>
         <w:t xml:space="preserve">This paper is concerned with separating adaptation and exaptation -&gt; not very relevant to me if I stick to Stayton's (?) approach of being interested in the evolutionary pattern as it is now rather than the mechanisms by which they evolved. They also use ancestral state reconstruction so overall it's asking very different questions to me. Similarity may reflect inheritance from a common ancestor rather than convergence e.g. salamanders and lizards retaining ancestral body plans. </w:t>
       </w:r>
-      <w:bookmarkStart w:id="0" w:name="_GoBack"/>
-      <w:bookmarkEnd w:id="0"/>
       <w:r>
         <w:rPr>
           <w:highlight w:val="yellow"/>

</xml_diff>

<commit_message>
Update of disparity paper manuscript
</commit_message>
<xml_diff>
--- a/Convergence/background/Convergence_papers_Dec_2013.docx
+++ b/Convergence/background/Convergence_papers_Dec_2013.docx
@@ -78,12 +78,7 @@
     </w:p>
     <w:p>
       <w:r>
-        <w:t>PCA on Procrustes coordinates - interested in changes at both large and small scales so the alpha parameter (determines how the principal warps a</w:t>
-      </w:r>
-      <w:bookmarkStart w:id="0" w:name="_GoBack"/>
-      <w:bookmarkEnd w:id="0"/>
-      <w:r>
-        <w:t xml:space="preserve">t different scales are weighted) was set to 0 - don't know if this is the default or do I need to worry about it </w:t>
+        <w:t xml:space="preserve">PCA on Procrustes coordinates - interested in changes at both large and small scales so the alpha parameter (determines how the principal warps at different scales are weighted) was set to 0 - don't know if this is the default or do I need to worry about it </w:t>
       </w:r>
     </w:p>
     <w:p>
@@ -3635,7 +3630,12 @@
         <w:t xml:space="preserve">are </w:t>
       </w:r>
       <w:r>
-        <w:t>Müllerian mimetic butterflies in the neotropics. Mutualism drives convergence in flight height and forest habitat and these effects outweigh common ancestry and competition. Ecological distances regressed onto phylogenetic distances - tested the residuals for convergence (-ve) and divergence (+ve) patterns among co-mimics and non-co-mimics. Convergent microhabitat use in both simulation and regression analyses.</w:t>
+        <w:t xml:space="preserve">Müllerian mimetic butterflies in the neotropics. Mutualism drives convergence in flight height and forest habitat and these effects outweigh common ancestry and competition. </w:t>
+      </w:r>
+      <w:bookmarkStart w:id="0" w:name="_GoBack"/>
+      <w:bookmarkEnd w:id="0"/>
+      <w:r>
+        <w:t>Ecological distances regressed onto phylogenetic distances - tested the residuals for convergence (-ve) and divergence (+ve) patterns among co-mimics and non-co-mimics. Convergent microhabitat use in both simulation and regression analyses.</w:t>
       </w:r>
     </w:p>
     <w:p>

</xml_diff>